<commit_message>
Latest versions of week 2,3 as sync failed before
Question 6 put inside a function due to question specifying that. And
run time of each line put further away from code to make it more
presentable.
</commit_message>
<xml_diff>
--- a/Lab Sheet 2/Run time of Question 1 & 2 & 3.docx
+++ b/Lab Sheet 2/Run time of Question 1 & 2 & 3.docx
@@ -35,15 +35,40 @@
       </w:r>
       <w:r>
         <w:tab/>
+      </w:r>
+      <w:r>
+        <w:tab/>
+      </w:r>
+      <w:r>
+        <w:tab/>
+      </w:r>
+      <w:r>
+        <w:tab/>
+      </w:r>
+      <w:r>
+        <w:tab/>
+      </w:r>
+      <w:r>
+        <w:tab/>
+      </w:r>
+      <w:r>
+        <w:tab/>
+      </w:r>
+      <w:r>
+        <w:tab/>
+      </w:r>
+      <w:r>
         <w:t>(1)</w:t>
       </w:r>
     </w:p>
     <w:p>
       <w:proofErr w:type="spellStart"/>
+      <w:proofErr w:type="gramStart"/>
       <w:r>
         <w:t>def</w:t>
       </w:r>
       <w:proofErr w:type="spellEnd"/>
+      <w:proofErr w:type="gramEnd"/>
       <w:r>
         <w:t xml:space="preserve"> shuffle(</w:t>
       </w:r>
@@ -68,10 +93,25 @@
       </w:r>
       <w:r>
         <w:tab/>
+      </w:r>
+      <w:r>
+        <w:tab/>
+      </w:r>
+      <w:r>
+        <w:tab/>
+      </w:r>
+      <w:r>
+        <w:tab/>
+      </w:r>
+      <w:r>
+        <w:tab/>
+      </w:r>
+      <w:r>
+        <w:tab/>
+      </w:r>
+      <w:r>
         <w:t>(n)</w:t>
       </w:r>
-      <w:bookmarkStart w:id="0" w:name="_GoBack"/>
-      <w:bookmarkEnd w:id="0"/>
     </w:p>
     <w:p>
       <w:r>
@@ -108,6 +148,33 @@
         <w:t xml:space="preserve">  </w:t>
       </w:r>
       <w:r>
+        <w:tab/>
+      </w:r>
+      <w:r>
+        <w:tab/>
+      </w:r>
+      <w:r>
+        <w:tab/>
+      </w:r>
+      <w:r>
+        <w:tab/>
+      </w:r>
+      <w:r>
+        <w:tab/>
+      </w:r>
+      <w:r>
+        <w:tab/>
+      </w:r>
+      <w:r>
+        <w:tab/>
+      </w:r>
+      <w:r>
+        <w:tab/>
+      </w:r>
+      <w:r>
+        <w:tab/>
+      </w:r>
+      <w:r>
         <w:t>(n)</w:t>
       </w:r>
     </w:p>
@@ -141,6 +208,26 @@
       </w:r>
       <w:r>
         <w:tab/>
+      </w:r>
+      <w:r>
+        <w:tab/>
+      </w:r>
+      <w:r>
+        <w:tab/>
+      </w:r>
+      <w:r>
+        <w:tab/>
+      </w:r>
+      <w:r>
+        <w:tab/>
+      </w:r>
+      <w:r>
+        <w:tab/>
+      </w:r>
+      <w:r>
+        <w:tab/>
+      </w:r>
+      <w:r>
         <w:t>(</w:t>
       </w:r>
       <w:r>
@@ -172,6 +259,32 @@
       </w:r>
       <w:r>
         <w:tab/>
+      </w:r>
+      <w:r>
+        <w:tab/>
+      </w:r>
+      <w:r>
+        <w:tab/>
+      </w:r>
+      <w:r>
+        <w:tab/>
+      </w:r>
+      <w:r>
+        <w:tab/>
+      </w:r>
+      <w:r>
+        <w:tab/>
+      </w:r>
+      <w:r>
+        <w:tab/>
+      </w:r>
+      <w:r>
+        <w:tab/>
+      </w:r>
+      <w:r>
+        <w:tab/>
+      </w:r>
+      <w:r>
         <w:t>(</w:t>
       </w:r>
       <w:r>
@@ -193,6 +306,43 @@
       <w:r>
         <w:t>:</w:t>
       </w:r>
+      <w:r>
+        <w:tab/>
+      </w:r>
+      <w:r>
+        <w:tab/>
+      </w:r>
+      <w:r>
+        <w:tab/>
+      </w:r>
+      <w:r>
+        <w:tab/>
+      </w:r>
+      <w:r>
+        <w:tab/>
+      </w:r>
+      <w:r>
+        <w:tab/>
+      </w:r>
+      <w:r>
+        <w:tab/>
+      </w:r>
+      <w:r>
+        <w:tab/>
+      </w:r>
+      <w:r>
+        <w:tab/>
+      </w:r>
+      <w:r>
+        <w:tab/>
+      </w:r>
+      <w:r>
+        <w:tab/>
+      </w:r>
+      <w:r>
+        <w:tab/>
+        <w:t>(n)</w:t>
+      </w:r>
     </w:p>
     <w:p>
       <w:r>
@@ -238,6 +388,23 @@
       </w:r>
       <w:r>
         <w:tab/>
+      </w:r>
+      <w:r>
+        <w:tab/>
+      </w:r>
+      <w:r>
+        <w:tab/>
+      </w:r>
+      <w:r>
+        <w:tab/>
+      </w:r>
+      <w:r>
+        <w:tab/>
+      </w:r>
+      <w:r>
+        <w:tab/>
+      </w:r>
+      <w:r>
         <w:t>(n</w:t>
       </w:r>
       <w:r>
@@ -273,6 +440,21 @@
         <w:tab/>
       </w:r>
       <w:r>
+        <w:tab/>
+      </w:r>
+      <w:r>
+        <w:tab/>
+      </w:r>
+      <w:r>
+        <w:tab/>
+      </w:r>
+      <w:r>
+        <w:tab/>
+      </w:r>
+      <w:r>
+        <w:tab/>
+      </w:r>
+      <w:r>
         <w:t>(n</w:t>
       </w:r>
       <w:r>
@@ -309,6 +491,23 @@
       </w:r>
       <w:r>
         <w:tab/>
+      </w:r>
+      <w:r>
+        <w:tab/>
+      </w:r>
+      <w:r>
+        <w:tab/>
+      </w:r>
+      <w:r>
+        <w:tab/>
+      </w:r>
+      <w:r>
+        <w:tab/>
+      </w:r>
+      <w:r>
+        <w:tab/>
+      </w:r>
+      <w:r>
         <w:t>(n</w:t>
       </w:r>
       <w:r>
@@ -345,6 +544,23 @@
       </w:r>
       <w:r>
         <w:tab/>
+      </w:r>
+      <w:r>
+        <w:tab/>
+      </w:r>
+      <w:r>
+        <w:tab/>
+      </w:r>
+      <w:r>
+        <w:tab/>
+      </w:r>
+      <w:r>
+        <w:tab/>
+      </w:r>
+      <w:r>
+        <w:tab/>
+      </w:r>
+      <w:r>
         <w:t>(n</w:t>
       </w:r>
       <w:r>
@@ -376,6 +592,23 @@
       </w:r>
       <w:r>
         <w:tab/>
+      </w:r>
+      <w:r>
+        <w:tab/>
+      </w:r>
+      <w:r>
+        <w:tab/>
+      </w:r>
+      <w:r>
+        <w:tab/>
+      </w:r>
+      <w:r>
+        <w:tab/>
+      </w:r>
+      <w:r>
+        <w:tab/>
+      </w:r>
+      <w:r>
         <w:t>(1)</w:t>
       </w:r>
     </w:p>
@@ -415,6 +648,29 @@
       </w:r>
       <w:r>
         <w:tab/>
+      </w:r>
+      <w:r>
+        <w:tab/>
+      </w:r>
+      <w:r>
+        <w:tab/>
+      </w:r>
+      <w:r>
+        <w:tab/>
+      </w:r>
+      <w:r>
+        <w:tab/>
+      </w:r>
+      <w:r>
+        <w:tab/>
+      </w:r>
+      <w:r>
+        <w:tab/>
+      </w:r>
+      <w:r>
+        <w:tab/>
+      </w:r>
+      <w:r>
         <w:t>(1)</w:t>
       </w:r>
     </w:p>
@@ -434,6 +690,32 @@
       </w:r>
       <w:r>
         <w:tab/>
+      </w:r>
+      <w:r>
+        <w:tab/>
+      </w:r>
+      <w:r>
+        <w:tab/>
+      </w:r>
+      <w:r>
+        <w:tab/>
+      </w:r>
+      <w:r>
+        <w:tab/>
+      </w:r>
+      <w:r>
+        <w:tab/>
+      </w:r>
+      <w:r>
+        <w:tab/>
+      </w:r>
+      <w:r>
+        <w:tab/>
+      </w:r>
+      <w:r>
+        <w:tab/>
+      </w:r>
+      <w:r>
         <w:t>(1)</w:t>
       </w:r>
     </w:p>
@@ -451,6 +733,38 @@
       </w:r>
       <w:r>
         <w:tab/>
+      </w:r>
+      <w:r>
+        <w:tab/>
+      </w:r>
+      <w:r>
+        <w:tab/>
+      </w:r>
+      <w:r>
+        <w:tab/>
+      </w:r>
+      <w:r>
+        <w:tab/>
+      </w:r>
+      <w:r>
+        <w:tab/>
+      </w:r>
+      <w:r>
+        <w:tab/>
+      </w:r>
+      <w:r>
+        <w:tab/>
+      </w:r>
+      <w:r>
+        <w:tab/>
+      </w:r>
+      <w:r>
+        <w:tab/>
+      </w:r>
+      <w:r>
+        <w:tab/>
+      </w:r>
+      <w:r>
         <w:t>(1)</w:t>
       </w:r>
     </w:p>
@@ -500,6 +814,20 @@
       </w:r>
       <w:r>
         <w:tab/>
+      </w:r>
+      <w:r>
+        <w:tab/>
+      </w:r>
+      <w:r>
+        <w:tab/>
+      </w:r>
+      <w:r>
+        <w:tab/>
+      </w:r>
+      <w:r>
+        <w:tab/>
+      </w:r>
+      <w:r>
         <w:t>(n)</w:t>
       </w:r>
     </w:p>
@@ -520,6 +848,38 @@
       </w:r>
       <w:r>
         <w:tab/>
+      </w:r>
+      <w:r>
+        <w:tab/>
+      </w:r>
+      <w:r>
+        <w:tab/>
+      </w:r>
+      <w:r>
+        <w:tab/>
+      </w:r>
+      <w:r>
+        <w:tab/>
+      </w:r>
+      <w:r>
+        <w:tab/>
+      </w:r>
+      <w:r>
+        <w:tab/>
+      </w:r>
+      <w:r>
+        <w:tab/>
+      </w:r>
+      <w:r>
+        <w:tab/>
+      </w:r>
+      <w:r>
+        <w:tab/>
+      </w:r>
+      <w:r>
+        <w:tab/>
+      </w:r>
+      <w:r>
         <w:t>(n)</w:t>
       </w:r>
     </w:p>
@@ -558,6 +918,32 @@
       </w:r>
       <w:r>
         <w:tab/>
+      </w:r>
+      <w:r>
+        <w:tab/>
+      </w:r>
+      <w:r>
+        <w:tab/>
+      </w:r>
+      <w:r>
+        <w:tab/>
+      </w:r>
+      <w:r>
+        <w:tab/>
+      </w:r>
+      <w:r>
+        <w:tab/>
+      </w:r>
+      <w:r>
+        <w:tab/>
+      </w:r>
+      <w:r>
+        <w:tab/>
+      </w:r>
+      <w:r>
+        <w:tab/>
+      </w:r>
+      <w:r>
         <w:t>(n)</w:t>
       </w:r>
     </w:p>
@@ -586,6 +972,35 @@
       </w:r>
       <w:r>
         <w:tab/>
+      </w:r>
+      <w:r>
+        <w:tab/>
+      </w:r>
+      <w:r>
+        <w:tab/>
+      </w:r>
+      <w:r>
+        <w:tab/>
+      </w:r>
+      <w:r>
+        <w:tab/>
+      </w:r>
+      <w:r>
+        <w:tab/>
+      </w:r>
+      <w:r>
+        <w:tab/>
+      </w:r>
+      <w:r>
+        <w:tab/>
+      </w:r>
+      <w:r>
+        <w:tab/>
+      </w:r>
+      <w:r>
+        <w:tab/>
+      </w:r>
+      <w:r>
         <w:t>(n)</w:t>
       </w:r>
     </w:p>
@@ -608,6 +1023,32 @@
       </w:r>
       <w:r>
         <w:tab/>
+      </w:r>
+      <w:r>
+        <w:tab/>
+      </w:r>
+      <w:r>
+        <w:tab/>
+      </w:r>
+      <w:r>
+        <w:tab/>
+      </w:r>
+      <w:r>
+        <w:tab/>
+      </w:r>
+      <w:r>
+        <w:tab/>
+      </w:r>
+      <w:r>
+        <w:tab/>
+      </w:r>
+      <w:r>
+        <w:tab/>
+      </w:r>
+      <w:r>
+        <w:tab/>
+      </w:r>
+      <w:r>
         <w:t>(n)</w:t>
       </w:r>
     </w:p>
@@ -636,6 +1077,32 @@
       </w:r>
       <w:r>
         <w:tab/>
+      </w:r>
+      <w:r>
+        <w:tab/>
+      </w:r>
+      <w:r>
+        <w:tab/>
+      </w:r>
+      <w:r>
+        <w:tab/>
+      </w:r>
+      <w:r>
+        <w:tab/>
+      </w:r>
+      <w:r>
+        <w:tab/>
+      </w:r>
+      <w:r>
+        <w:tab/>
+      </w:r>
+      <w:r>
+        <w:tab/>
+      </w:r>
+      <w:r>
+        <w:tab/>
+      </w:r>
+      <w:r>
         <w:t>(n)</w:t>
       </w:r>
     </w:p>
@@ -665,6 +1132,20 @@
       </w:r>
       <w:r>
         <w:tab/>
+      </w:r>
+      <w:r>
+        <w:tab/>
+      </w:r>
+      <w:r>
+        <w:tab/>
+      </w:r>
+      <w:r>
+        <w:tab/>
+      </w:r>
+      <w:r>
+        <w:tab/>
+      </w:r>
+      <w:r>
         <w:t>(n)</w:t>
       </w:r>
     </w:p>
@@ -696,6 +1177,20 @@
       </w:r>
       <w:r>
         <w:tab/>
+      </w:r>
+      <w:r>
+        <w:tab/>
+      </w:r>
+      <w:r>
+        <w:tab/>
+      </w:r>
+      <w:r>
+        <w:tab/>
+      </w:r>
+      <w:r>
+        <w:tab/>
+      </w:r>
+      <w:r>
         <w:t>(n)</w:t>
       </w:r>
     </w:p>
@@ -738,6 +1233,26 @@
       </w:r>
       <w:r>
         <w:tab/>
+      </w:r>
+      <w:r>
+        <w:tab/>
+      </w:r>
+      <w:r>
+        <w:tab/>
+      </w:r>
+      <w:r>
+        <w:tab/>
+      </w:r>
+      <w:r>
+        <w:tab/>
+      </w:r>
+      <w:r>
+        <w:tab/>
+      </w:r>
+      <w:r>
+        <w:tab/>
+      </w:r>
+      <w:r>
         <w:t>(n)</w:t>
       </w:r>
     </w:p>
@@ -758,6 +1273,35 @@
       </w:r>
       <w:r>
         <w:tab/>
+      </w:r>
+      <w:r>
+        <w:tab/>
+      </w:r>
+      <w:r>
+        <w:tab/>
+      </w:r>
+      <w:r>
+        <w:tab/>
+      </w:r>
+      <w:r>
+        <w:tab/>
+      </w:r>
+      <w:r>
+        <w:tab/>
+      </w:r>
+      <w:r>
+        <w:tab/>
+      </w:r>
+      <w:r>
+        <w:tab/>
+      </w:r>
+      <w:r>
+        <w:tab/>
+      </w:r>
+      <w:r>
+        <w:tab/>
+      </w:r>
+      <w:r>
         <w:t>(n)</w:t>
       </w:r>
     </w:p>
@@ -775,6 +1319,35 @@
       </w:r>
       <w:r>
         <w:tab/>
+      </w:r>
+      <w:r>
+        <w:tab/>
+      </w:r>
+      <w:r>
+        <w:tab/>
+      </w:r>
+      <w:r>
+        <w:tab/>
+      </w:r>
+      <w:r>
+        <w:tab/>
+      </w:r>
+      <w:r>
+        <w:tab/>
+      </w:r>
+      <w:r>
+        <w:tab/>
+      </w:r>
+      <w:r>
+        <w:tab/>
+      </w:r>
+      <w:r>
+        <w:tab/>
+      </w:r>
+      <w:r>
+        <w:tab/>
+      </w:r>
+      <w:r>
         <w:t>(1)</w:t>
       </w:r>
     </w:p>
@@ -794,6 +1367,35 @@
       </w:r>
       <w:r>
         <w:tab/>
+      </w:r>
+      <w:r>
+        <w:tab/>
+      </w:r>
+      <w:r>
+        <w:tab/>
+      </w:r>
+      <w:r>
+        <w:tab/>
+      </w:r>
+      <w:r>
+        <w:tab/>
+      </w:r>
+      <w:r>
+        <w:tab/>
+      </w:r>
+      <w:r>
+        <w:tab/>
+      </w:r>
+      <w:r>
+        <w:tab/>
+      </w:r>
+      <w:r>
+        <w:tab/>
+      </w:r>
+      <w:r>
+        <w:tab/>
+      </w:r>
+      <w:r>
         <w:t>(1)</w:t>
       </w:r>
     </w:p>
@@ -827,6 +1429,23 @@
       </w:r>
       <w:r>
         <w:tab/>
+      </w:r>
+      <w:r>
+        <w:tab/>
+      </w:r>
+      <w:r>
+        <w:tab/>
+      </w:r>
+      <w:r>
+        <w:tab/>
+      </w:r>
+      <w:r>
+        <w:tab/>
+      </w:r>
+      <w:r>
+        <w:tab/>
+      </w:r>
+      <w:r>
         <w:t>(1)</w:t>
       </w:r>
     </w:p>
@@ -842,7 +1461,7 @@
         <w:t>1</w:t>
       </w:r>
       <w:r>
-        <w:t>5</w:t>
+        <w:t>7</w:t>
       </w:r>
       <w:r>
         <w:t>n +</w:t>
@@ -899,14 +1518,37 @@
       </w:r>
       <w:r>
         <w:tab/>
+      </w:r>
+      <w:r>
+        <w:tab/>
+      </w:r>
+      <w:r>
+        <w:tab/>
+      </w:r>
+      <w:r>
+        <w:tab/>
+      </w:r>
+      <w:r>
+        <w:tab/>
+      </w:r>
+      <w:r>
+        <w:tab/>
+      </w:r>
+      <w:r>
         <w:t>(</w:t>
       </w:r>
       <w:r>
+        <w:t>log(</w:t>
+      </w:r>
+      <w:r>
         <w:t>n</w:t>
       </w:r>
       <w:r>
         <w:t>)</w:t>
       </w:r>
+      <w:r>
+        <w:t>)</w:t>
+      </w:r>
     </w:p>
     <w:p>
       <w:r>
@@ -928,14 +1570,37 @@
       </w:r>
       <w:r>
         <w:tab/>
+      </w:r>
+      <w:r>
+        <w:tab/>
+      </w:r>
+      <w:r>
+        <w:tab/>
+      </w:r>
+      <w:r>
+        <w:tab/>
+      </w:r>
+      <w:r>
+        <w:tab/>
+      </w:r>
+      <w:r>
+        <w:tab/>
+      </w:r>
+      <w:r>
         <w:t>(</w:t>
       </w:r>
       <w:r>
+        <w:t>log(</w:t>
+      </w:r>
+      <w:r>
         <w:t>n</w:t>
       </w:r>
       <w:r>
         <w:t>)</w:t>
       </w:r>
+      <w:r>
+        <w:t>)</w:t>
+      </w:r>
     </w:p>
     <w:p>
       <w:r>
@@ -959,6 +1624,27 @@
       </w:r>
       <w:r>
         <w:tab/>
+      </w:r>
+      <w:r>
+        <w:tab/>
+      </w:r>
+      <w:r>
+        <w:tab/>
+      </w:r>
+      <w:r>
+        <w:tab/>
+      </w:r>
+      <w:r>
+        <w:tab/>
+      </w:r>
+      <w:r>
+        <w:tab/>
+      </w:r>
+      <w:r>
+        <w:tab/>
+      </w:r>
+      <w:r>
+        <w:tab/>
         <w:t>(</w:t>
       </w:r>
       <w:r>
@@ -985,14 +1671,49 @@
       </w:r>
       <w:r>
         <w:tab/>
+      </w:r>
+      <w:r>
+        <w:tab/>
+      </w:r>
+      <w:r>
+        <w:tab/>
+      </w:r>
+      <w:r>
+        <w:tab/>
+      </w:r>
+      <w:r>
+        <w:tab/>
+      </w:r>
+      <w:r>
+        <w:tab/>
+      </w:r>
+      <w:r>
+        <w:tab/>
+      </w:r>
+      <w:r>
+        <w:tab/>
+      </w:r>
+      <w:r>
+        <w:tab/>
+      </w:r>
+      <w:r>
+        <w:tab/>
+      </w:r>
+      <w:r>
         <w:t>(</w:t>
       </w:r>
       <w:r>
+        <w:t>log(</w:t>
+      </w:r>
+      <w:r>
         <w:t>n</w:t>
       </w:r>
       <w:r>
         <w:t>)</w:t>
       </w:r>
+      <w:r>
+        <w:t>)</w:t>
+      </w:r>
     </w:p>
     <w:p>
       <w:r>
@@ -1019,14 +1740,37 @@
       </w:r>
       <w:r>
         <w:tab/>
+      </w:r>
+      <w:r>
+        <w:tab/>
+      </w:r>
+      <w:r>
+        <w:tab/>
+      </w:r>
+      <w:r>
+        <w:tab/>
+      </w:r>
+      <w:r>
+        <w:tab/>
+      </w:r>
+      <w:r>
+        <w:tab/>
+      </w:r>
+      <w:r>
         <w:t>(</w:t>
       </w:r>
       <w:r>
+        <w:t>log(</w:t>
+      </w:r>
+      <w:r>
         <w:t>n</w:t>
       </w:r>
       <w:r>
         <w:t>)</w:t>
       </w:r>
+      <w:r>
+        <w:t>)</w:t>
+      </w:r>
     </w:p>
     <w:p>
       <w:r>
@@ -1055,14 +1799,40 @@
       </w:r>
       <w:r>
         <w:tab/>
+      </w:r>
+      <w:r>
+        <w:tab/>
+      </w:r>
+      <w:r>
+        <w:tab/>
+      </w:r>
+      <w:r>
+        <w:tab/>
+      </w:r>
+      <w:r>
+        <w:tab/>
+      </w:r>
+      <w:r>
+        <w:tab/>
+      </w:r>
+      <w:r>
+        <w:tab/>
+      </w:r>
+      <w:r>
         <w:t>(</w:t>
       </w:r>
       <w:r>
+        <w:t>log(</w:t>
+      </w:r>
+      <w:r>
         <w:t>n</w:t>
       </w:r>
       <w:r>
         <w:t>)</w:t>
       </w:r>
+      <w:r>
+        <w:t>)</w:t>
+      </w:r>
     </w:p>
     <w:p>
       <w:r>
@@ -1089,14 +1859,34 @@
       </w:r>
       <w:r>
         <w:tab/>
+      </w:r>
+      <w:r>
+        <w:tab/>
+      </w:r>
+      <w:r>
+        <w:tab/>
+      </w:r>
+      <w:r>
+        <w:tab/>
+      </w:r>
+      <w:r>
+        <w:tab/>
+      </w:r>
+      <w:r>
         <w:t>(</w:t>
       </w:r>
       <w:r>
+        <w:t>log(</w:t>
+      </w:r>
+      <w:r>
         <w:t>n</w:t>
       </w:r>
       <w:r>
         <w:t>)</w:t>
       </w:r>
+      <w:r>
+        <w:t>)</w:t>
+      </w:r>
     </w:p>
     <w:p/>
     <w:p>
@@ -1115,6 +1905,20 @@
       </w:r>
       <w:r>
         <w:tab/>
+      </w:r>
+      <w:r>
+        <w:tab/>
+      </w:r>
+      <w:r>
+        <w:tab/>
+      </w:r>
+      <w:r>
+        <w:tab/>
+      </w:r>
+      <w:r>
+        <w:tab/>
+      </w:r>
+      <w:r>
         <w:t>(1)</w:t>
       </w:r>
     </w:p>
@@ -1142,6 +1946,21 @@
       </w:r>
       <w:r>
         <w:tab/>
+      </w:r>
+      <w:r>
+        <w:tab/>
+      </w:r>
+      <w:r>
+        <w:tab/>
+      </w:r>
+      <w:r>
+        <w:tab/>
+      </w:r>
+      <w:r>
+        <w:tab/>
+      </w:r>
+      <w:r>
+        <w:tab/>
         <w:t>(1)</w:t>
       </w:r>
     </w:p>
@@ -1159,6 +1978,32 @@
       </w:r>
       <w:r>
         <w:tab/>
+      </w:r>
+      <w:r>
+        <w:tab/>
+      </w:r>
+      <w:r>
+        <w:tab/>
+      </w:r>
+      <w:r>
+        <w:tab/>
+      </w:r>
+      <w:r>
+        <w:tab/>
+      </w:r>
+      <w:r>
+        <w:tab/>
+      </w:r>
+      <w:r>
+        <w:tab/>
+      </w:r>
+      <w:r>
+        <w:tab/>
+      </w:r>
+      <w:r>
+        <w:tab/>
+      </w:r>
+      <w:r>
         <w:t>(1)</w:t>
       </w:r>
     </w:p>
@@ -1185,6 +2030,23 @@
       </w:r>
       <w:r>
         <w:tab/>
+      </w:r>
+      <w:r>
+        <w:tab/>
+      </w:r>
+      <w:r>
+        <w:tab/>
+      </w:r>
+      <w:r>
+        <w:tab/>
+      </w:r>
+      <w:r>
+        <w:tab/>
+      </w:r>
+      <w:r>
+        <w:tab/>
+      </w:r>
+      <w:r>
         <w:t>(1)</w:t>
       </w:r>
     </w:p>
@@ -1203,13 +2065,56 @@
       <w:r>
         <w:t xml:space="preserve"> </w:t>
       </w:r>
-      <w:r>
-        <w:t>6n+5</w:t>
-      </w:r>
-    </w:p>
-    <w:p>
-      <w:r>
-        <w:t>As number of times division by 5 occurs depends on n, n is runtime of parts of function.</w:t>
+      <w:proofErr w:type="gramStart"/>
+      <w:r>
+        <w:t>6</w:t>
+      </w:r>
+      <w:r>
+        <w:t>Log(</w:t>
+      </w:r>
+      <w:proofErr w:type="gramEnd"/>
+      <w:r>
+        <w:t>n</w:t>
+      </w:r>
+      <w:r>
+        <w:t>)</w:t>
+      </w:r>
+      <w:r>
+        <w:t>+5</w:t>
+      </w:r>
+    </w:p>
+    <w:p>
+      <w:proofErr w:type="gramStart"/>
+      <w:r>
+        <w:t>Log</w:t>
+      </w:r>
+      <w:r>
+        <w:rPr>
+          <w:vertAlign w:val="subscript"/>
+        </w:rPr>
+        <w:t>5</w:t>
+      </w:r>
+      <w:r>
+        <w:t>(</w:t>
+      </w:r>
+      <w:proofErr w:type="gramEnd"/>
+      <w:r>
+        <w:t>n) as you divide n the number of times given to you by</w:t>
+      </w:r>
+      <w:r>
+        <w:t xml:space="preserve"> </w:t>
+      </w:r>
+      <w:r>
+        <w:t>Log</w:t>
+      </w:r>
+      <w:r>
+        <w:rPr>
+          <w:vertAlign w:val="subscript"/>
+        </w:rPr>
+        <w:t>5</w:t>
+      </w:r>
+      <w:r>
+        <w:t>(n)</w:t>
       </w:r>
     </w:p>
     <w:p>
@@ -1222,7 +2127,16 @@
       </w:r>
       <w:proofErr w:type="gramEnd"/>
       <w:r>
-        <w:t>n)</w:t>
+        <w:t>log(</w:t>
+      </w:r>
+      <w:r>
+        <w:t>n</w:t>
+      </w:r>
+      <w:r>
+        <w:t>)</w:t>
+      </w:r>
+      <w:r>
+        <w:t>)</w:t>
       </w:r>
     </w:p>
     <w:p/>
@@ -1256,6 +2170,32 @@
       </w:r>
       <w:r>
         <w:tab/>
+      </w:r>
+      <w:r>
+        <w:tab/>
+      </w:r>
+      <w:r>
+        <w:tab/>
+      </w:r>
+      <w:r>
+        <w:tab/>
+      </w:r>
+      <w:r>
+        <w:tab/>
+      </w:r>
+      <w:r>
+        <w:tab/>
+      </w:r>
+      <w:r>
+        <w:tab/>
+      </w:r>
+      <w:r>
+        <w:tab/>
+      </w:r>
+      <w:r>
+        <w:tab/>
+      </w:r>
+      <w:r>
         <w:t>(1)</w:t>
       </w:r>
     </w:p>
@@ -1275,6 +2215,32 @@
       </w:r>
       <w:r>
         <w:tab/>
+      </w:r>
+      <w:r>
+        <w:tab/>
+      </w:r>
+      <w:r>
+        <w:tab/>
+      </w:r>
+      <w:r>
+        <w:tab/>
+      </w:r>
+      <w:r>
+        <w:tab/>
+      </w:r>
+      <w:r>
+        <w:tab/>
+      </w:r>
+      <w:r>
+        <w:tab/>
+      </w:r>
+      <w:r>
+        <w:tab/>
+      </w:r>
+      <w:r>
+        <w:tab/>
+      </w:r>
+      <w:r>
         <w:t>(1)</w:t>
       </w:r>
     </w:p>
@@ -1391,6 +2357,23 @@
       </w:r>
       <w:r>
         <w:tab/>
+      </w:r>
+      <w:r>
+        <w:tab/>
+      </w:r>
+      <w:r>
+        <w:tab/>
+      </w:r>
+      <w:r>
+        <w:tab/>
+      </w:r>
+      <w:r>
+        <w:tab/>
+      </w:r>
+      <w:r>
+        <w:tab/>
+      </w:r>
+      <w:r>
         <w:t>(1)</w:t>
       </w:r>
     </w:p>
@@ -1416,6 +2399,17 @@
       </w:r>
       <w:r>
         <w:tab/>
+      </w:r>
+      <w:r>
+        <w:tab/>
+      </w:r>
+      <w:r>
+        <w:tab/>
+      </w:r>
+      <w:r>
+        <w:tab/>
+      </w:r>
+      <w:r>
         <w:t>(1)</w:t>
       </w:r>
     </w:p>
@@ -1435,6 +2429,32 @@
       </w:r>
       <w:r>
         <w:tab/>
+      </w:r>
+      <w:r>
+        <w:tab/>
+      </w:r>
+      <w:r>
+        <w:tab/>
+      </w:r>
+      <w:r>
+        <w:tab/>
+      </w:r>
+      <w:r>
+        <w:tab/>
+      </w:r>
+      <w:r>
+        <w:tab/>
+      </w:r>
+      <w:r>
+        <w:tab/>
+      </w:r>
+      <w:r>
+        <w:tab/>
+      </w:r>
+      <w:r>
+        <w:tab/>
+      </w:r>
+      <w:r>
         <w:t>(1)</w:t>
       </w:r>
     </w:p>
@@ -1461,6 +2481,32 @@
       </w:r>
       <w:r>
         <w:tab/>
+      </w:r>
+      <w:r>
+        <w:tab/>
+      </w:r>
+      <w:r>
+        <w:tab/>
+      </w:r>
+      <w:r>
+        <w:tab/>
+      </w:r>
+      <w:r>
+        <w:tab/>
+      </w:r>
+      <w:r>
+        <w:tab/>
+      </w:r>
+      <w:r>
+        <w:tab/>
+      </w:r>
+      <w:r>
+        <w:tab/>
+      </w:r>
+      <w:r>
+        <w:tab/>
+      </w:r>
+      <w:r>
         <w:t>(n)</w:t>
       </w:r>
     </w:p>
@@ -1490,6 +2536,26 @@
       </w:r>
       <w:r>
         <w:tab/>
+      </w:r>
+      <w:r>
+        <w:tab/>
+      </w:r>
+      <w:r>
+        <w:tab/>
+      </w:r>
+      <w:r>
+        <w:tab/>
+      </w:r>
+      <w:r>
+        <w:tab/>
+      </w:r>
+      <w:r>
+        <w:tab/>
+      </w:r>
+      <w:r>
+        <w:tab/>
+      </w:r>
+      <w:r>
         <w:t>(n)</w:t>
       </w:r>
     </w:p>
@@ -1525,7 +2591,22 @@
       </w:r>
       <w:r>
         <w:tab/>
-        <w:t>(n)</w:t>
+      </w:r>
+      <w:r>
+        <w:tab/>
+      </w:r>
+      <w:r>
+        <w:tab/>
+        <w:t xml:space="preserve">           </w:t>
+      </w:r>
+      <w:r>
+        <w:t>(n</w:t>
+      </w:r>
+      <w:r>
+        <w:t>-m</w:t>
+      </w:r>
+      <w:r>
+        <w:t>)</w:t>
       </w:r>
     </w:p>
     <w:p>
@@ -1544,53 +2625,155 @@
       <w:proofErr w:type="spellStart"/>
       <w:proofErr w:type="gramEnd"/>
       <w:r>
+        <w:t>nu</w:t>
+      </w:r>
+      <w:bookmarkStart w:id="0" w:name="_GoBack"/>
+      <w:bookmarkEnd w:id="0"/>
+      <w:r>
+        <w:t>mberOfAliens</w:t>
+      </w:r>
+      <w:proofErr w:type="spellEnd"/>
+      <w:r>
+        <w:t xml:space="preserve">[i-1] + </w:t>
+      </w:r>
+      <w:proofErr w:type="spellStart"/>
+      <w:r>
+        <w:t>numberHatched</w:t>
+      </w:r>
+      <w:proofErr w:type="spellEnd"/>
+      <w:r>
+        <w:t>)</w:t>
+      </w:r>
+      <w:r>
+        <w:tab/>
+      </w:r>
+      <w:r>
+        <w:tab/>
+      </w:r>
+      <w:r>
+        <w:tab/>
+        <w:t xml:space="preserve">           </w:t>
+      </w:r>
+      <w:r>
+        <w:t>(n</w:t>
+      </w:r>
+      <w:r>
+        <w:t>-m</w:t>
+      </w:r>
+      <w:r>
+        <w:t>)</w:t>
+      </w:r>
+    </w:p>
+    <w:p>
+      <w:r>
+        <w:t xml:space="preserve">    </w:t>
+      </w:r>
+      <w:proofErr w:type="gramStart"/>
+      <w:r>
+        <w:t>else</w:t>
+      </w:r>
+      <w:proofErr w:type="gramEnd"/>
+      <w:r>
+        <w:t>:</w:t>
+      </w:r>
+      <w:r>
+        <w:tab/>
+      </w:r>
+      <w:r>
+        <w:tab/>
+      </w:r>
+      <w:r>
+        <w:tab/>
+      </w:r>
+      <w:r>
+        <w:tab/>
+      </w:r>
+      <w:r>
+        <w:tab/>
+      </w:r>
+      <w:r>
+        <w:tab/>
+      </w:r>
+      <w:r>
+        <w:tab/>
+      </w:r>
+      <w:r>
+        <w:tab/>
+      </w:r>
+      <w:r>
+        <w:tab/>
+      </w:r>
+      <w:r>
+        <w:tab/>
+      </w:r>
+      <w:r>
+        <w:tab/>
+      </w:r>
+      <w:r>
+        <w:tab/>
+      </w:r>
+      <w:r>
+        <w:t>(m</w:t>
+      </w:r>
+      <w:r>
+        <w:t>)</w:t>
+      </w:r>
+    </w:p>
+    <w:p>
+      <w:r>
+        <w:t xml:space="preserve">        </w:t>
+      </w:r>
+      <w:proofErr w:type="spellStart"/>
+      <w:proofErr w:type="gramStart"/>
+      <w:r>
+        <w:t>numberOfAliens.append</w:t>
+      </w:r>
+      <w:proofErr w:type="spellEnd"/>
+      <w:r>
+        <w:t>(</w:t>
+      </w:r>
+      <w:proofErr w:type="spellStart"/>
+      <w:proofErr w:type="gramEnd"/>
+      <w:r>
         <w:t>numberOfAliens</w:t>
       </w:r>
       <w:proofErr w:type="spellEnd"/>
       <w:r>
-        <w:t xml:space="preserve">[i-1] + </w:t>
-      </w:r>
-      <w:proofErr w:type="spellStart"/>
-      <w:r>
-        <w:t>numberHatched</w:t>
-      </w:r>
-      <w:proofErr w:type="spellEnd"/>
-      <w:r>
-        <w:t>)</w:t>
-      </w:r>
-      <w:r>
-        <w:tab/>
-        <w:t>(n)</w:t>
+        <w:t>[i-1])</w:t>
+      </w:r>
+      <w:r>
+        <w:tab/>
+      </w:r>
+      <w:r>
+        <w:tab/>
+      </w:r>
+      <w:r>
+        <w:tab/>
+      </w:r>
+      <w:r>
+        <w:tab/>
+      </w:r>
+      <w:r>
+        <w:tab/>
+      </w:r>
+      <w:r>
+        <w:tab/>
+      </w:r>
+      <w:r>
+        <w:t>(m</w:t>
+      </w:r>
+      <w:r>
+        <w:t>)</w:t>
       </w:r>
     </w:p>
     <w:p>
       <w:r>
         <w:t xml:space="preserve">    </w:t>
       </w:r>
-      <w:proofErr w:type="gramStart"/>
-      <w:r>
-        <w:t>else</w:t>
-      </w:r>
-      <w:proofErr w:type="gramEnd"/>
-      <w:r>
-        <w:t>:</w:t>
-      </w:r>
-      <w:r>
-        <w:tab/>
-      </w:r>
-      <w:r>
-        <w:tab/>
-        <w:t>(n)</w:t>
-      </w:r>
-    </w:p>
-    <w:p>
-      <w:r>
-        <w:t xml:space="preserve">        </w:t>
-      </w:r>
-      <w:proofErr w:type="spellStart"/>
-      <w:proofErr w:type="gramStart"/>
-      <w:r>
-        <w:t>numberOfAliens.append</w:t>
+      <w:proofErr w:type="spellStart"/>
+      <w:proofErr w:type="gramStart"/>
+      <w:r>
+        <w:t>numberOfEggs.append</w:t>
       </w:r>
       <w:proofErr w:type="spellEnd"/>
       <w:r>
@@ -1603,126 +2786,167 @@
       </w:r>
       <w:proofErr w:type="spellEnd"/>
       <w:r>
-        <w:t>[i-1])</w:t>
-      </w:r>
-      <w:r>
-        <w:tab/>
-      </w:r>
-      <w:r>
-        <w:tab/>
-        <w:t>(n)</w:t>
-      </w:r>
-    </w:p>
-    <w:p>
-      <w:r>
-        <w:t xml:space="preserve">    </w:t>
-      </w:r>
-      <w:proofErr w:type="spellStart"/>
-      <w:proofErr w:type="gramStart"/>
-      <w:r>
-        <w:t>numberOfEggs.append</w:t>
+        <w:t>[</w:t>
+      </w:r>
+      <w:proofErr w:type="spellStart"/>
+      <w:r>
+        <w:t>i</w:t>
+      </w:r>
+      <w:proofErr w:type="spellEnd"/>
+      <w:r>
+        <w:t xml:space="preserve">] * </w:t>
+      </w:r>
+      <w:proofErr w:type="spellStart"/>
+      <w:r>
+        <w:t>numberOfEggsLaid</w:t>
+      </w:r>
+      <w:proofErr w:type="spellEnd"/>
+      <w:r>
+        <w:t>)</w:t>
+      </w:r>
+      <w:r>
+        <w:tab/>
+      </w:r>
+      <w:r>
+        <w:tab/>
+      </w:r>
+      <w:r>
+        <w:tab/>
+      </w:r>
+      <w:r>
+        <w:tab/>
+        <w:t>(n</w:t>
+      </w:r>
+      <w:r>
+        <w:t>)</w:t>
+      </w:r>
+    </w:p>
+    <w:p>
+      <w:proofErr w:type="gramStart"/>
+      <w:r>
+        <w:t>print(</w:t>
+      </w:r>
+      <w:proofErr w:type="spellStart"/>
+      <w:proofErr w:type="gramEnd"/>
+      <w:r>
+        <w:t>numberOfAliens</w:t>
+      </w:r>
+      <w:proofErr w:type="spellEnd"/>
+      <w:r>
+        <w:t>)</w:t>
+      </w:r>
+      <w:r>
+        <w:tab/>
+      </w:r>
+      <w:r>
+        <w:tab/>
+      </w:r>
+      <w:r>
+        <w:tab/>
+      </w:r>
+      <w:r>
+        <w:tab/>
+      </w:r>
+      <w:r>
+        <w:tab/>
+      </w:r>
+      <w:r>
+        <w:tab/>
+      </w:r>
+      <w:r>
+        <w:tab/>
+      </w:r>
+      <w:r>
+        <w:tab/>
+      </w:r>
+      <w:r>
+        <w:tab/>
+      </w:r>
+      <w:r>
+        <w:tab/>
+        <w:t>(1)</w:t>
+      </w:r>
+    </w:p>
+    <w:p>
+      <w:proofErr w:type="gramStart"/>
+      <w:r>
+        <w:t>print(</w:t>
+      </w:r>
+      <w:proofErr w:type="spellStart"/>
+      <w:proofErr w:type="gramEnd"/>
+      <w:r>
+        <w:t>numberOfAliens</w:t>
+      </w:r>
+      <w:proofErr w:type="spellEnd"/>
+      <w:r>
+        <w:t>[</w:t>
+      </w:r>
+      <w:proofErr w:type="spellStart"/>
+      <w:r>
+        <w:t>len</w:t>
       </w:r>
       <w:proofErr w:type="spellEnd"/>
       <w:r>
         <w:t>(</w:t>
       </w:r>
       <w:proofErr w:type="spellStart"/>
-      <w:proofErr w:type="gramEnd"/>
       <w:r>
         <w:t>numberOfAliens</w:t>
       </w:r>
       <w:proofErr w:type="spellEnd"/>
       <w:r>
-        <w:t>[</w:t>
-      </w:r>
-      <w:proofErr w:type="spellStart"/>
-      <w:r>
-        <w:t>i</w:t>
-      </w:r>
-      <w:proofErr w:type="spellEnd"/>
-      <w:r>
-        <w:t xml:space="preserve">] * </w:t>
-      </w:r>
-      <w:proofErr w:type="spellStart"/>
-      <w:r>
-        <w:t>numberOfEggsLaid</w:t>
-      </w:r>
-      <w:proofErr w:type="spellEnd"/>
-      <w:r>
-        <w:t>)</w:t>
-      </w:r>
-      <w:r>
-        <w:tab/>
-      </w:r>
-      <w:r>
-        <w:tab/>
-        <w:t>(n)</w:t>
-      </w:r>
-    </w:p>
-    <w:p>
-      <w:proofErr w:type="gramStart"/>
-      <w:r>
-        <w:t>print(</w:t>
-      </w:r>
-      <w:proofErr w:type="spellStart"/>
-      <w:proofErr w:type="gramEnd"/>
-      <w:r>
-        <w:t>numberOfAliens</w:t>
-      </w:r>
-      <w:proofErr w:type="spellEnd"/>
-      <w:r>
-        <w:t>)</w:t>
-      </w:r>
-      <w:r>
-        <w:tab/>
-      </w:r>
-      <w:r>
-        <w:tab/>
+        <w:t>)-1], "Aliens")</w:t>
+      </w:r>
+      <w:r>
+        <w:tab/>
+      </w:r>
+      <w:r>
+        <w:tab/>
+      </w:r>
+      <w:r>
+        <w:tab/>
+      </w:r>
+      <w:r>
+        <w:tab/>
+      </w:r>
+      <w:r>
+        <w:tab/>
+      </w:r>
+      <w:r>
+        <w:tab/>
+      </w:r>
+      <w:r>
         <w:t>(1)</w:t>
       </w:r>
     </w:p>
-    <w:p>
-      <w:proofErr w:type="gramStart"/>
-      <w:r>
-        <w:t>print(</w:t>
-      </w:r>
-      <w:proofErr w:type="spellStart"/>
-      <w:proofErr w:type="gramEnd"/>
-      <w:r>
-        <w:t>numberOfAliens</w:t>
-      </w:r>
-      <w:proofErr w:type="spellEnd"/>
-      <w:r>
-        <w:t>[</w:t>
-      </w:r>
-      <w:proofErr w:type="spellStart"/>
-      <w:r>
-        <w:t>len</w:t>
-      </w:r>
-      <w:proofErr w:type="spellEnd"/>
+    <w:p/>
+    <w:p>
+      <w:r>
+        <w:t xml:space="preserve">Question 3 runtime = </w:t>
+      </w:r>
+      <w:r>
+        <w:t xml:space="preserve">3n + 2m </w:t>
+      </w:r>
+      <w:r>
+        <w:t xml:space="preserve">+ </w:t>
+      </w:r>
       <w:r>
         <w:t>(</w:t>
       </w:r>
-      <w:proofErr w:type="spellStart"/>
-      <w:r>
-        <w:t>numberOfAliens</w:t>
-      </w:r>
-      <w:proofErr w:type="spellEnd"/>
-      <w:r>
-        <w:t>)-1], "Aliens")</w:t>
-      </w:r>
-      <w:r>
-        <w:tab/>
-      </w:r>
-      <w:r>
-        <w:tab/>
-        <w:t>(1)</w:t>
-      </w:r>
-    </w:p>
-    <w:p/>
-    <w:p>
-      <w:r>
-        <w:t>Question 3 runtime = 7n+10</w:t>
+      <w:r>
+        <w:t>2</w:t>
+      </w:r>
+      <w:r>
+        <w:t xml:space="preserve">n-2m) </w:t>
+      </w:r>
+      <w:r>
+        <w:t>+</w:t>
+      </w:r>
+      <w:r>
+        <w:t xml:space="preserve"> </w:t>
+      </w:r>
+      <w:r>
+        <w:t>10</w:t>
       </w:r>
     </w:p>
     <w:p>

</xml_diff>

<commit_message>
Final update to week 2 and 3
Justification added for runtime of part 3 of question 2 of week 2.
Comments added to Question 6, Question 6's pseudo code and question 7's
pseudo code. Also spacing added to question 8 to make it more readable.
</commit_message>
<xml_diff>
--- a/Lab Sheet 2/Run time of Question 1 & 2 & 3.docx
+++ b/Lab Sheet 2/Run time of Question 1 & 2 & 3.docx
@@ -2625,333 +2625,379 @@
       <w:proofErr w:type="spellStart"/>
       <w:proofErr w:type="gramEnd"/>
       <w:r>
-        <w:t>nu</w:t>
+        <w:t>numberOfAliens</w:t>
+      </w:r>
+      <w:proofErr w:type="spellEnd"/>
+      <w:r>
+        <w:t xml:space="preserve">[i-1] + </w:t>
+      </w:r>
+      <w:proofErr w:type="spellStart"/>
+      <w:r>
+        <w:t>numberHatched</w:t>
+      </w:r>
+      <w:proofErr w:type="spellEnd"/>
+      <w:r>
+        <w:t>)</w:t>
+      </w:r>
+      <w:r>
+        <w:tab/>
+      </w:r>
+      <w:r>
+        <w:tab/>
+      </w:r>
+      <w:r>
+        <w:tab/>
+        <w:t xml:space="preserve">           </w:t>
+      </w:r>
+      <w:r>
+        <w:t>(n</w:t>
+      </w:r>
+      <w:r>
+        <w:t>-m</w:t>
+      </w:r>
+      <w:r>
+        <w:t>)</w:t>
+      </w:r>
+    </w:p>
+    <w:p>
+      <w:r>
+        <w:t xml:space="preserve">    </w:t>
+      </w:r>
+      <w:proofErr w:type="gramStart"/>
+      <w:r>
+        <w:t>else</w:t>
+      </w:r>
+      <w:proofErr w:type="gramEnd"/>
+      <w:r>
+        <w:t>:</w:t>
+      </w:r>
+      <w:r>
+        <w:tab/>
+      </w:r>
+      <w:r>
+        <w:tab/>
+      </w:r>
+      <w:r>
+        <w:tab/>
+      </w:r>
+      <w:r>
+        <w:tab/>
+      </w:r>
+      <w:r>
+        <w:tab/>
+      </w:r>
+      <w:r>
+        <w:tab/>
+      </w:r>
+      <w:r>
+        <w:tab/>
+      </w:r>
+      <w:r>
+        <w:tab/>
+      </w:r>
+      <w:r>
+        <w:tab/>
+      </w:r>
+      <w:r>
+        <w:tab/>
+      </w:r>
+      <w:r>
+        <w:tab/>
+      </w:r>
+      <w:r>
+        <w:tab/>
+      </w:r>
+      <w:r>
+        <w:t>(m</w:t>
+      </w:r>
+      <w:r>
+        <w:t>)</w:t>
+      </w:r>
+    </w:p>
+    <w:p>
+      <w:r>
+        <w:t xml:space="preserve">        </w:t>
+      </w:r>
+      <w:proofErr w:type="spellStart"/>
+      <w:proofErr w:type="gramStart"/>
+      <w:r>
+        <w:t>numberOfAliens.append</w:t>
+      </w:r>
+      <w:proofErr w:type="spellEnd"/>
+      <w:r>
+        <w:t>(</w:t>
+      </w:r>
+      <w:proofErr w:type="spellStart"/>
+      <w:proofErr w:type="gramEnd"/>
+      <w:r>
+        <w:t>numberOfAliens</w:t>
+      </w:r>
+      <w:proofErr w:type="spellEnd"/>
+      <w:r>
+        <w:t>[i-1])</w:t>
+      </w:r>
+      <w:r>
+        <w:tab/>
+      </w:r>
+      <w:r>
+        <w:tab/>
+      </w:r>
+      <w:r>
+        <w:tab/>
+      </w:r>
+      <w:r>
+        <w:tab/>
+      </w:r>
+      <w:r>
+        <w:tab/>
+      </w:r>
+      <w:r>
+        <w:tab/>
+      </w:r>
+      <w:r>
+        <w:t>(m</w:t>
+      </w:r>
+      <w:r>
+        <w:t>)</w:t>
+      </w:r>
+    </w:p>
+    <w:p>
+      <w:r>
+        <w:t xml:space="preserve">    </w:t>
+      </w:r>
+      <w:proofErr w:type="spellStart"/>
+      <w:proofErr w:type="gramStart"/>
+      <w:r>
+        <w:t>numberOfEggs.append</w:t>
+      </w:r>
+      <w:proofErr w:type="spellEnd"/>
+      <w:r>
+        <w:t>(</w:t>
+      </w:r>
+      <w:proofErr w:type="spellStart"/>
+      <w:proofErr w:type="gramEnd"/>
+      <w:r>
+        <w:t>numberOfAliens</w:t>
+      </w:r>
+      <w:proofErr w:type="spellEnd"/>
+      <w:r>
+        <w:t>[</w:t>
+      </w:r>
+      <w:proofErr w:type="spellStart"/>
+      <w:r>
+        <w:t>i</w:t>
+      </w:r>
+      <w:proofErr w:type="spellEnd"/>
+      <w:r>
+        <w:t xml:space="preserve">] * </w:t>
+      </w:r>
+      <w:proofErr w:type="spellStart"/>
+      <w:r>
+        <w:t>numberOfEggsLaid</w:t>
+      </w:r>
+      <w:proofErr w:type="spellEnd"/>
+      <w:r>
+        <w:t>)</w:t>
+      </w:r>
+      <w:r>
+        <w:tab/>
+      </w:r>
+      <w:r>
+        <w:tab/>
+      </w:r>
+      <w:r>
+        <w:tab/>
+      </w:r>
+      <w:r>
+        <w:tab/>
+        <w:t>(n</w:t>
+      </w:r>
+      <w:r>
+        <w:t>)</w:t>
+      </w:r>
+    </w:p>
+    <w:p>
+      <w:proofErr w:type="gramStart"/>
+      <w:r>
+        <w:t>print(</w:t>
+      </w:r>
+      <w:proofErr w:type="spellStart"/>
+      <w:proofErr w:type="gramEnd"/>
+      <w:r>
+        <w:t>numberOfAliens</w:t>
+      </w:r>
+      <w:proofErr w:type="spellEnd"/>
+      <w:r>
+        <w:t>)</w:t>
+      </w:r>
+      <w:r>
+        <w:tab/>
+      </w:r>
+      <w:r>
+        <w:tab/>
+      </w:r>
+      <w:r>
+        <w:tab/>
+      </w:r>
+      <w:r>
+        <w:tab/>
+      </w:r>
+      <w:r>
+        <w:tab/>
+      </w:r>
+      <w:r>
+        <w:tab/>
+      </w:r>
+      <w:r>
+        <w:tab/>
+      </w:r>
+      <w:r>
+        <w:tab/>
+      </w:r>
+      <w:r>
+        <w:tab/>
+      </w:r>
+      <w:r>
+        <w:tab/>
+        <w:t>(1)</w:t>
+      </w:r>
+    </w:p>
+    <w:p>
+      <w:proofErr w:type="gramStart"/>
+      <w:r>
+        <w:t>print(</w:t>
+      </w:r>
+      <w:proofErr w:type="spellStart"/>
+      <w:proofErr w:type="gramEnd"/>
+      <w:r>
+        <w:t>numberOfAliens</w:t>
+      </w:r>
+      <w:proofErr w:type="spellEnd"/>
+      <w:r>
+        <w:t>[</w:t>
+      </w:r>
+      <w:proofErr w:type="spellStart"/>
+      <w:r>
+        <w:t>len</w:t>
+      </w:r>
+      <w:proofErr w:type="spellEnd"/>
+      <w:r>
+        <w:t>(</w:t>
+      </w:r>
+      <w:proofErr w:type="spellStart"/>
+      <w:r>
+        <w:t>numberOfAliens</w:t>
+      </w:r>
+      <w:proofErr w:type="spellEnd"/>
+      <w:r>
+        <w:t>)-1], "Aliens")</w:t>
+      </w:r>
+      <w:r>
+        <w:tab/>
+      </w:r>
+      <w:r>
+        <w:tab/>
+      </w:r>
+      <w:r>
+        <w:tab/>
+      </w:r>
+      <w:r>
+        <w:tab/>
+      </w:r>
+      <w:r>
+        <w:tab/>
+      </w:r>
+      <w:r>
+        <w:tab/>
+      </w:r>
+      <w:r>
+        <w:t>(1)</w:t>
+      </w:r>
+    </w:p>
+    <w:p/>
+    <w:p>
+      <w:r>
+        <w:t xml:space="preserve">Question 3 runtime = </w:t>
+      </w:r>
+      <w:r>
+        <w:t xml:space="preserve">3n + 2m </w:t>
+      </w:r>
+      <w:r>
+        <w:t xml:space="preserve">+ </w:t>
+      </w:r>
+      <w:r>
+        <w:t>(</w:t>
+      </w:r>
+      <w:r>
+        <w:t>2</w:t>
+      </w:r>
+      <w:r>
+        <w:t xml:space="preserve">n-2m) </w:t>
+      </w:r>
+      <w:r>
+        <w:t>+</w:t>
+      </w:r>
+      <w:r>
+        <w:t xml:space="preserve"> </w:t>
+      </w:r>
+      <w:r>
+        <w:t>10</w:t>
+      </w:r>
+    </w:p>
+    <w:p>
+      <w:r>
+        <w:t xml:space="preserve">Big O – </w:t>
+      </w:r>
+      <w:proofErr w:type="gramStart"/>
+      <w:r>
+        <w:t>O(</w:t>
+      </w:r>
+      <w:proofErr w:type="gramEnd"/>
+      <w:r>
+        <w:t>n)</w:t>
+      </w:r>
+    </w:p>
+    <w:p>
+      <w:r>
+        <w:t>Depends on hatching days too as some parts of code run for the length of m and the other part of the if statement runs for n-m. However as n is the mo</w:t>
+      </w:r>
+      <w:r>
+        <w:t>st</w:t>
+      </w:r>
+      <w:r>
+        <w:t xml:space="preserve"> costly, for example as the </w:t>
+      </w:r>
+      <w:r>
+        <w:t xml:space="preserve">number of </w:t>
+      </w:r>
+      <w:r>
+        <w:t xml:space="preserve">days </w:t>
+      </w:r>
+      <w:r>
+        <w:t xml:space="preserve">inputted </w:t>
+      </w:r>
+      <w:r>
+        <w:t>is the larger number between n and m, as otherwise no eggs would hatch, it thus determines how many times</w:t>
+      </w:r>
+      <w:r>
+        <w:t xml:space="preserve"> the </w:t>
+      </w:r>
+      <w:r>
+        <w:t xml:space="preserve">majority of the code runs. </w:t>
+      </w:r>
+      <w:r>
+        <w:t xml:space="preserve">Therefore the </w:t>
+      </w:r>
+      <w:r>
+        <w:t>Big O value is</w:t>
+      </w:r>
+      <w:r>
+        <w:t xml:space="preserve"> n</w:t>
       </w:r>
       <w:bookmarkStart w:id="0" w:name="_GoBack"/>
       <w:bookmarkEnd w:id="0"/>
       <w:r>
-        <w:t>mberOfAliens</w:t>
-      </w:r>
-      <w:proofErr w:type="spellEnd"/>
-      <w:r>
-        <w:t xml:space="preserve">[i-1] + </w:t>
-      </w:r>
-      <w:proofErr w:type="spellStart"/>
-      <w:r>
-        <w:t>numberHatched</w:t>
-      </w:r>
-      <w:proofErr w:type="spellEnd"/>
-      <w:r>
-        <w:t>)</w:t>
-      </w:r>
-      <w:r>
-        <w:tab/>
-      </w:r>
-      <w:r>
-        <w:tab/>
-      </w:r>
-      <w:r>
-        <w:tab/>
-        <w:t xml:space="preserve">           </w:t>
-      </w:r>
-      <w:r>
-        <w:t>(n</w:t>
-      </w:r>
-      <w:r>
-        <w:t>-m</w:t>
-      </w:r>
-      <w:r>
-        <w:t>)</w:t>
-      </w:r>
-    </w:p>
-    <w:p>
-      <w:r>
-        <w:t xml:space="preserve">    </w:t>
-      </w:r>
-      <w:proofErr w:type="gramStart"/>
-      <w:r>
-        <w:t>else</w:t>
-      </w:r>
-      <w:proofErr w:type="gramEnd"/>
-      <w:r>
-        <w:t>:</w:t>
-      </w:r>
-      <w:r>
-        <w:tab/>
-      </w:r>
-      <w:r>
-        <w:tab/>
-      </w:r>
-      <w:r>
-        <w:tab/>
-      </w:r>
-      <w:r>
-        <w:tab/>
-      </w:r>
-      <w:r>
-        <w:tab/>
-      </w:r>
-      <w:r>
-        <w:tab/>
-      </w:r>
-      <w:r>
-        <w:tab/>
-      </w:r>
-      <w:r>
-        <w:tab/>
-      </w:r>
-      <w:r>
-        <w:tab/>
-      </w:r>
-      <w:r>
-        <w:tab/>
-      </w:r>
-      <w:r>
-        <w:tab/>
-      </w:r>
-      <w:r>
-        <w:tab/>
-      </w:r>
-      <w:r>
-        <w:t>(m</w:t>
-      </w:r>
-      <w:r>
-        <w:t>)</w:t>
-      </w:r>
-    </w:p>
-    <w:p>
-      <w:r>
-        <w:t xml:space="preserve">        </w:t>
-      </w:r>
-      <w:proofErr w:type="spellStart"/>
-      <w:proofErr w:type="gramStart"/>
-      <w:r>
-        <w:t>numberOfAliens.append</w:t>
-      </w:r>
-      <w:proofErr w:type="spellEnd"/>
-      <w:r>
-        <w:t>(</w:t>
-      </w:r>
-      <w:proofErr w:type="spellStart"/>
-      <w:proofErr w:type="gramEnd"/>
-      <w:r>
-        <w:t>numberOfAliens</w:t>
-      </w:r>
-      <w:proofErr w:type="spellEnd"/>
-      <w:r>
-        <w:t>[i-1])</w:t>
-      </w:r>
-      <w:r>
-        <w:tab/>
-      </w:r>
-      <w:r>
-        <w:tab/>
-      </w:r>
-      <w:r>
-        <w:tab/>
-      </w:r>
-      <w:r>
-        <w:tab/>
-      </w:r>
-      <w:r>
-        <w:tab/>
-      </w:r>
-      <w:r>
-        <w:tab/>
-      </w:r>
-      <w:r>
-        <w:t>(m</w:t>
-      </w:r>
-      <w:r>
-        <w:t>)</w:t>
-      </w:r>
-    </w:p>
-    <w:p>
-      <w:r>
-        <w:t xml:space="preserve">    </w:t>
-      </w:r>
-      <w:proofErr w:type="spellStart"/>
-      <w:proofErr w:type="gramStart"/>
-      <w:r>
-        <w:t>numberOfEggs.append</w:t>
-      </w:r>
-      <w:proofErr w:type="spellEnd"/>
-      <w:r>
-        <w:t>(</w:t>
-      </w:r>
-      <w:proofErr w:type="spellStart"/>
-      <w:proofErr w:type="gramEnd"/>
-      <w:r>
-        <w:t>numberOfAliens</w:t>
-      </w:r>
-      <w:proofErr w:type="spellEnd"/>
-      <w:r>
-        <w:t>[</w:t>
-      </w:r>
-      <w:proofErr w:type="spellStart"/>
-      <w:r>
-        <w:t>i</w:t>
-      </w:r>
-      <w:proofErr w:type="spellEnd"/>
-      <w:r>
-        <w:t xml:space="preserve">] * </w:t>
-      </w:r>
-      <w:proofErr w:type="spellStart"/>
-      <w:r>
-        <w:t>numberOfEggsLaid</w:t>
-      </w:r>
-      <w:proofErr w:type="spellEnd"/>
-      <w:r>
-        <w:t>)</w:t>
-      </w:r>
-      <w:r>
-        <w:tab/>
-      </w:r>
-      <w:r>
-        <w:tab/>
-      </w:r>
-      <w:r>
-        <w:tab/>
-      </w:r>
-      <w:r>
-        <w:tab/>
-        <w:t>(n</w:t>
-      </w:r>
-      <w:r>
-        <w:t>)</w:t>
-      </w:r>
-    </w:p>
-    <w:p>
-      <w:proofErr w:type="gramStart"/>
-      <w:r>
-        <w:t>print(</w:t>
-      </w:r>
-      <w:proofErr w:type="spellStart"/>
-      <w:proofErr w:type="gramEnd"/>
-      <w:r>
-        <w:t>numberOfAliens</w:t>
-      </w:r>
-      <w:proofErr w:type="spellEnd"/>
-      <w:r>
-        <w:t>)</w:t>
-      </w:r>
-      <w:r>
-        <w:tab/>
-      </w:r>
-      <w:r>
-        <w:tab/>
-      </w:r>
-      <w:r>
-        <w:tab/>
-      </w:r>
-      <w:r>
-        <w:tab/>
-      </w:r>
-      <w:r>
-        <w:tab/>
-      </w:r>
-      <w:r>
-        <w:tab/>
-      </w:r>
-      <w:r>
-        <w:tab/>
-      </w:r>
-      <w:r>
-        <w:tab/>
-      </w:r>
-      <w:r>
-        <w:tab/>
-      </w:r>
-      <w:r>
-        <w:tab/>
-        <w:t>(1)</w:t>
-      </w:r>
-    </w:p>
-    <w:p>
-      <w:proofErr w:type="gramStart"/>
-      <w:r>
-        <w:t>print(</w:t>
-      </w:r>
-      <w:proofErr w:type="spellStart"/>
-      <w:proofErr w:type="gramEnd"/>
-      <w:r>
-        <w:t>numberOfAliens</w:t>
-      </w:r>
-      <w:proofErr w:type="spellEnd"/>
-      <w:r>
-        <w:t>[</w:t>
-      </w:r>
-      <w:proofErr w:type="spellStart"/>
-      <w:r>
-        <w:t>len</w:t>
-      </w:r>
-      <w:proofErr w:type="spellEnd"/>
-      <w:r>
-        <w:t>(</w:t>
-      </w:r>
-      <w:proofErr w:type="spellStart"/>
-      <w:r>
-        <w:t>numberOfAliens</w:t>
-      </w:r>
-      <w:proofErr w:type="spellEnd"/>
-      <w:r>
-        <w:t>)-1], "Aliens")</w:t>
-      </w:r>
-      <w:r>
-        <w:tab/>
-      </w:r>
-      <w:r>
-        <w:tab/>
-      </w:r>
-      <w:r>
-        <w:tab/>
-      </w:r>
-      <w:r>
-        <w:tab/>
-      </w:r>
-      <w:r>
-        <w:tab/>
-      </w:r>
-      <w:r>
-        <w:tab/>
-      </w:r>
-      <w:r>
-        <w:t>(1)</w:t>
-      </w:r>
-    </w:p>
-    <w:p/>
-    <w:p>
-      <w:r>
-        <w:t xml:space="preserve">Question 3 runtime = </w:t>
-      </w:r>
-      <w:r>
-        <w:t xml:space="preserve">3n + 2m </w:t>
-      </w:r>
-      <w:r>
-        <w:t xml:space="preserve">+ </w:t>
-      </w:r>
-      <w:r>
-        <w:t>(</w:t>
-      </w:r>
-      <w:r>
-        <w:t>2</w:t>
-      </w:r>
-      <w:r>
-        <w:t xml:space="preserve">n-2m) </w:t>
-      </w:r>
-      <w:r>
-        <w:t>+</w:t>
-      </w:r>
-      <w:r>
-        <w:t xml:space="preserve"> </w:t>
-      </w:r>
-      <w:r>
-        <w:t>10</w:t>
-      </w:r>
-    </w:p>
-    <w:p>
-      <w:r>
-        <w:t>Big O – O(n)</w:t>
+        <w:t xml:space="preserve">. </w:t>
       </w:r>
     </w:p>
     <w:sectPr>

</xml_diff>

<commit_message>
Added some more input validation, updated run time
For Q10,9,2 system previously allowed size of list to be entered as a
minus number or to find the factorial of a minus number. Then added
these addtional run time to the run time of the questions.
</commit_message>
<xml_diff>
--- a/Lab Sheet 2/Run time of Question 1 & 2 & 3.docx
+++ b/Lab Sheet 2/Run time of Question 1 & 2 & 3.docx
@@ -1893,6 +1893,145 @@
       <w:proofErr w:type="spellStart"/>
       <w:proofErr w:type="gramStart"/>
       <w:r>
+        <w:t>inputTest</w:t>
+      </w:r>
+      <w:proofErr w:type="spellEnd"/>
+      <w:proofErr w:type="gramEnd"/>
+      <w:r>
+        <w:t xml:space="preserve"> = False</w:t>
+      </w:r>
+      <w:r>
+        <w:tab/>
+      </w:r>
+      <w:r>
+        <w:tab/>
+      </w:r>
+      <w:r>
+        <w:tab/>
+      </w:r>
+      <w:r>
+        <w:tab/>
+      </w:r>
+      <w:r>
+        <w:tab/>
+      </w:r>
+      <w:r>
+        <w:tab/>
+      </w:r>
+      <w:r>
+        <w:tab/>
+      </w:r>
+      <w:r>
+        <w:tab/>
+      </w:r>
+      <w:r>
+        <w:tab/>
+        <w:t>(1)</w:t>
+      </w:r>
+    </w:p>
+    <w:p>
+      <w:proofErr w:type="gramStart"/>
+      <w:r>
+        <w:t>while</w:t>
+      </w:r>
+      <w:proofErr w:type="gramEnd"/>
+      <w:r>
+        <w:t xml:space="preserve"> </w:t>
+      </w:r>
+      <w:proofErr w:type="spellStart"/>
+      <w:r>
+        <w:t>inputTest</w:t>
+      </w:r>
+      <w:proofErr w:type="spellEnd"/>
+      <w:r>
+        <w:t xml:space="preserve"> == False:</w:t>
+      </w:r>
+      <w:r>
+        <w:t xml:space="preserve"> </w:t>
+      </w:r>
+      <w:r>
+        <w:tab/>
+      </w:r>
+      <w:r>
+        <w:tab/>
+      </w:r>
+      <w:r>
+        <w:tab/>
+      </w:r>
+      <w:r>
+        <w:tab/>
+      </w:r>
+      <w:r>
+        <w:tab/>
+      </w:r>
+      <w:r>
+        <w:tab/>
+      </w:r>
+      <w:r>
+        <w:tab/>
+      </w:r>
+      <w:r>
+        <w:tab/>
+        <w:t>(n)</w:t>
+      </w:r>
+    </w:p>
+    <w:p>
+      <w:r>
+        <w:t xml:space="preserve">    </w:t>
+      </w:r>
+      <w:proofErr w:type="gramStart"/>
+      <w:r>
+        <w:t>try</w:t>
+      </w:r>
+      <w:proofErr w:type="gramEnd"/>
+      <w:r>
+        <w:t>:</w:t>
+      </w:r>
+      <w:r>
+        <w:t xml:space="preserve"> </w:t>
+      </w:r>
+      <w:r>
+        <w:tab/>
+      </w:r>
+      <w:r>
+        <w:tab/>
+      </w:r>
+      <w:r>
+        <w:tab/>
+      </w:r>
+      <w:r>
+        <w:tab/>
+      </w:r>
+      <w:r>
+        <w:tab/>
+      </w:r>
+      <w:r>
+        <w:tab/>
+      </w:r>
+      <w:r>
+        <w:tab/>
+      </w:r>
+      <w:r>
+        <w:tab/>
+      </w:r>
+      <w:r>
+        <w:tab/>
+      </w:r>
+      <w:r>
+        <w:tab/>
+      </w:r>
+      <w:r>
+        <w:tab/>
+        <w:t>(n)</w:t>
+      </w:r>
+    </w:p>
+    <w:p>
+      <w:r>
+        <w:t xml:space="preserve">        </w:t>
+      </w:r>
+      <w:proofErr w:type="spellStart"/>
+      <w:proofErr w:type="gramStart"/>
+      <w:r>
         <w:t>inputNumber</w:t>
       </w:r>
       <w:proofErr w:type="spellEnd"/>
@@ -1914,6 +2053,296 @@
       </w:r>
       <w:r>
         <w:tab/>
+        <w:t>(n)</w:t>
+      </w:r>
+    </w:p>
+    <w:p>
+      <w:r>
+        <w:t xml:space="preserve">        #turns it into a float so that when it is divided it can then be rounded down.</w:t>
+      </w:r>
+    </w:p>
+    <w:p>
+      <w:r>
+        <w:t xml:space="preserve">        </w:t>
+      </w:r>
+      <w:proofErr w:type="spellStart"/>
+      <w:proofErr w:type="gramStart"/>
+      <w:r>
+        <w:t>floatHolder</w:t>
+      </w:r>
+      <w:proofErr w:type="spellEnd"/>
+      <w:proofErr w:type="gramEnd"/>
+      <w:r>
+        <w:t xml:space="preserve"> = float(</w:t>
+      </w:r>
+      <w:proofErr w:type="spellStart"/>
+      <w:r>
+        <w:t>inputNumber</w:t>
+      </w:r>
+      <w:proofErr w:type="spellEnd"/>
+      <w:r>
+        <w:t>)</w:t>
+      </w:r>
+      <w:r>
+        <w:tab/>
+      </w:r>
+      <w:r>
+        <w:tab/>
+      </w:r>
+      <w:r>
+        <w:tab/>
+      </w:r>
+      <w:r>
+        <w:tab/>
+      </w:r>
+      <w:r>
+        <w:tab/>
+      </w:r>
+      <w:r>
+        <w:tab/>
+      </w:r>
+      <w:r>
+        <w:tab/>
+        <w:t>(n)</w:t>
+      </w:r>
+    </w:p>
+    <w:p>
+      <w:r>
+        <w:t xml:space="preserve">        </w:t>
+      </w:r>
+      <w:proofErr w:type="gramStart"/>
+      <w:r>
+        <w:t>if</w:t>
+      </w:r>
+      <w:proofErr w:type="gramEnd"/>
+      <w:r>
+        <w:t xml:space="preserve"> </w:t>
+      </w:r>
+      <w:proofErr w:type="spellStart"/>
+      <w:r>
+        <w:t>floatHolder</w:t>
+      </w:r>
+      <w:proofErr w:type="spellEnd"/>
+      <w:r>
+        <w:t>&lt;0:</w:t>
+      </w:r>
+      <w:r>
+        <w:tab/>
+      </w:r>
+      <w:r>
+        <w:tab/>
+      </w:r>
+      <w:r>
+        <w:tab/>
+      </w:r>
+      <w:r>
+        <w:tab/>
+      </w:r>
+      <w:r>
+        <w:tab/>
+      </w:r>
+      <w:r>
+        <w:tab/>
+      </w:r>
+      <w:r>
+        <w:tab/>
+      </w:r>
+      <w:r>
+        <w:tab/>
+      </w:r>
+      <w:r>
+        <w:tab/>
+        <w:t>(n)</w:t>
+      </w:r>
+    </w:p>
+    <w:p>
+      <w:r>
+        <w:t xml:space="preserve">            </w:t>
+      </w:r>
+      <w:proofErr w:type="gramStart"/>
+      <w:r>
+        <w:t>raise</w:t>
+      </w:r>
+      <w:proofErr w:type="gramEnd"/>
+      <w:r>
+        <w:t xml:space="preserve"> </w:t>
+      </w:r>
+      <w:proofErr w:type="spellStart"/>
+      <w:r>
+        <w:t>ValueError</w:t>
+      </w:r>
+      <w:proofErr w:type="spellEnd"/>
+      <w:r>
+        <w:tab/>
+      </w:r>
+      <w:r>
+        <w:tab/>
+      </w:r>
+      <w:r>
+        <w:tab/>
+      </w:r>
+      <w:r>
+        <w:tab/>
+      </w:r>
+      <w:r>
+        <w:tab/>
+      </w:r>
+      <w:r>
+        <w:tab/>
+      </w:r>
+      <w:r>
+        <w:tab/>
+      </w:r>
+      <w:r>
+        <w:tab/>
+      </w:r>
+      <w:r>
+        <w:tab/>
+        <w:t>(n)</w:t>
+      </w:r>
+    </w:p>
+    <w:p>
+      <w:r>
+        <w:t xml:space="preserve">        </w:t>
+      </w:r>
+      <w:proofErr w:type="spellStart"/>
+      <w:proofErr w:type="gramStart"/>
+      <w:r>
+        <w:t>inputTest</w:t>
+      </w:r>
+      <w:proofErr w:type="spellEnd"/>
+      <w:proofErr w:type="gramEnd"/>
+      <w:r>
+        <w:t xml:space="preserve"> = True</w:t>
+      </w:r>
+      <w:r>
+        <w:tab/>
+      </w:r>
+      <w:r>
+        <w:tab/>
+      </w:r>
+      <w:r>
+        <w:tab/>
+      </w:r>
+      <w:r>
+        <w:tab/>
+      </w:r>
+      <w:r>
+        <w:tab/>
+      </w:r>
+      <w:r>
+        <w:tab/>
+      </w:r>
+      <w:r>
+        <w:tab/>
+      </w:r>
+      <w:r>
+        <w:tab/>
+      </w:r>
+      <w:r>
+        <w:tab/>
+        <w:t>(n)</w:t>
+      </w:r>
+    </w:p>
+    <w:p>
+      <w:r>
+        <w:t xml:space="preserve">    </w:t>
+      </w:r>
+      <w:proofErr w:type="gramStart"/>
+      <w:r>
+        <w:t>except</w:t>
+      </w:r>
+      <w:proofErr w:type="gramEnd"/>
+      <w:r>
+        <w:t xml:space="preserve"> </w:t>
+      </w:r>
+      <w:proofErr w:type="spellStart"/>
+      <w:r>
+        <w:t>ValueError</w:t>
+      </w:r>
+      <w:proofErr w:type="spellEnd"/>
+      <w:r>
+        <w:t>:</w:t>
+      </w:r>
+      <w:r>
+        <w:tab/>
+      </w:r>
+      <w:r>
+        <w:tab/>
+      </w:r>
+      <w:r>
+        <w:tab/>
+      </w:r>
+      <w:r>
+        <w:tab/>
+      </w:r>
+      <w:r>
+        <w:tab/>
+      </w:r>
+      <w:r>
+        <w:tab/>
+      </w:r>
+      <w:r>
+        <w:tab/>
+      </w:r>
+      <w:r>
+        <w:tab/>
+      </w:r>
+      <w:r>
+        <w:tab/>
+        <w:t>(n)</w:t>
+      </w:r>
+    </w:p>
+    <w:p>
+      <w:r>
+        <w:t xml:space="preserve">        </w:t>
+      </w:r>
+      <w:proofErr w:type="gramStart"/>
+      <w:r>
+        <w:t>print(</w:t>
+      </w:r>
+      <w:proofErr w:type="gramEnd"/>
+      <w:r>
+        <w:t>"Please only input numbers larger than or equal to 0 into the system")</w:t>
+      </w:r>
+      <w:r>
+        <w:tab/>
+      </w:r>
+      <w:r>
+        <w:tab/>
+        <w:t>(n)</w:t>
+      </w:r>
+    </w:p>
+    <w:p>
+      <w:r>
+        <w:t>count = 0</w:t>
+      </w:r>
+      <w:r>
+        <w:tab/>
+      </w:r>
+      <w:r>
+        <w:tab/>
+      </w:r>
+      <w:r>
+        <w:tab/>
+      </w:r>
+      <w:r>
+        <w:tab/>
+      </w:r>
+      <w:r>
+        <w:tab/>
+      </w:r>
+      <w:r>
+        <w:tab/>
+      </w:r>
+      <w:r>
+        <w:tab/>
+      </w:r>
+      <w:r>
+        <w:tab/>
+      </w:r>
+      <w:r>
+        <w:tab/>
       </w:r>
       <w:r>
         <w:tab/>
@@ -1921,166 +2350,85 @@
       <w:r>
         <w:t>(1)</w:t>
       </w:r>
-    </w:p>
-    <w:p>
-      <w:proofErr w:type="spellStart"/>
-      <w:proofErr w:type="gramStart"/>
+      <w:bookmarkStart w:id="0" w:name="_GoBack"/>
+      <w:bookmarkEnd w:id="0"/>
+    </w:p>
+    <w:p>
+      <w:proofErr w:type="gramStart"/>
+      <w:r>
+        <w:t>print(</w:t>
+      </w:r>
+      <w:proofErr w:type="gramEnd"/>
+      <w:r>
+        <w:t xml:space="preserve">division(count, </w:t>
+      </w:r>
+      <w:proofErr w:type="spellStart"/>
       <w:r>
         <w:t>floatHolder</w:t>
       </w:r>
       <w:proofErr w:type="spellEnd"/>
-      <w:proofErr w:type="gramEnd"/>
-      <w:r>
-        <w:t xml:space="preserve"> = float(</w:t>
-      </w:r>
-      <w:proofErr w:type="spellStart"/>
-      <w:r>
-        <w:t>inputNumber</w:t>
-      </w:r>
-      <w:proofErr w:type="spellEnd"/>
+      <w:r>
+        <w:t>))</w:t>
+      </w:r>
+      <w:r>
+        <w:tab/>
+      </w:r>
+      <w:r>
+        <w:tab/>
+      </w:r>
+      <w:r>
+        <w:tab/>
+      </w:r>
+      <w:r>
+        <w:tab/>
+      </w:r>
+      <w:r>
+        <w:tab/>
+      </w:r>
+      <w:r>
+        <w:tab/>
+      </w:r>
+      <w:r>
+        <w:tab/>
+      </w:r>
+      <w:r>
+        <w:t>(1)</w:t>
+      </w:r>
+    </w:p>
+    <w:p>
+      <w:r>
+        <w:t xml:space="preserve">    </w:t>
+      </w:r>
+    </w:p>
+    <w:p>
+      <w:r>
+        <w:t xml:space="preserve">Question 2 run time </w:t>
+      </w:r>
+      <w:r>
+        <w:t>–</w:t>
+      </w:r>
+      <w:r>
+        <w:t xml:space="preserve"> </w:t>
+      </w:r>
+      <w:r>
+        <w:t xml:space="preserve">9n + </w:t>
+      </w:r>
+      <w:proofErr w:type="gramStart"/>
+      <w:r>
+        <w:t>6</w:t>
+      </w:r>
+      <w:r>
+        <w:t>Log(</w:t>
+      </w:r>
+      <w:proofErr w:type="gramEnd"/>
+      <w:r>
+        <w:t>n</w:t>
+      </w:r>
       <w:r>
         <w:t>)</w:t>
       </w:r>
       <w:r>
-        <w:tab/>
-      </w:r>
-      <w:r>
-        <w:tab/>
-      </w:r>
-      <w:r>
-        <w:tab/>
-      </w:r>
-      <w:r>
-        <w:tab/>
-      </w:r>
-      <w:r>
-        <w:tab/>
-      </w:r>
-      <w:r>
-        <w:tab/>
-      </w:r>
-      <w:r>
-        <w:tab/>
-        <w:t>(1)</w:t>
-      </w:r>
-    </w:p>
-    <w:p>
-      <w:proofErr w:type="gramStart"/>
-      <w:r>
-        <w:t>count</w:t>
-      </w:r>
-      <w:proofErr w:type="gramEnd"/>
-      <w:r>
-        <w:t xml:space="preserve"> = 0</w:t>
-      </w:r>
-      <w:r>
-        <w:tab/>
-      </w:r>
-      <w:r>
-        <w:tab/>
-      </w:r>
-      <w:r>
-        <w:tab/>
-      </w:r>
-      <w:r>
-        <w:tab/>
-      </w:r>
-      <w:r>
-        <w:tab/>
-      </w:r>
-      <w:r>
-        <w:tab/>
-      </w:r>
-      <w:r>
-        <w:tab/>
-      </w:r>
-      <w:r>
-        <w:tab/>
-      </w:r>
-      <w:r>
-        <w:tab/>
-      </w:r>
-      <w:r>
-        <w:tab/>
-      </w:r>
-      <w:r>
-        <w:t>(1)</w:t>
-      </w:r>
-    </w:p>
-    <w:p/>
-    <w:p>
-      <w:proofErr w:type="gramStart"/>
-      <w:r>
-        <w:t>print(</w:t>
-      </w:r>
-      <w:proofErr w:type="gramEnd"/>
-      <w:r>
-        <w:t xml:space="preserve">division(count, </w:t>
-      </w:r>
-      <w:proofErr w:type="spellStart"/>
-      <w:r>
-        <w:t>floatHolder</w:t>
-      </w:r>
-      <w:proofErr w:type="spellEnd"/>
-      <w:r>
-        <w:t>))</w:t>
-      </w:r>
-      <w:r>
-        <w:tab/>
-      </w:r>
-      <w:r>
-        <w:tab/>
-      </w:r>
-      <w:r>
-        <w:tab/>
-      </w:r>
-      <w:r>
-        <w:tab/>
-      </w:r>
-      <w:r>
-        <w:tab/>
-      </w:r>
-      <w:r>
-        <w:tab/>
-      </w:r>
-      <w:r>
-        <w:tab/>
-      </w:r>
-      <w:r>
-        <w:t>(1)</w:t>
-      </w:r>
-    </w:p>
-    <w:p>
-      <w:r>
-        <w:t xml:space="preserve">    </w:t>
-      </w:r>
-    </w:p>
-    <w:p>
-      <w:r>
-        <w:t xml:space="preserve">Question 2 run time </w:t>
-      </w:r>
-      <w:r>
-        <w:t>–</w:t>
-      </w:r>
-      <w:r>
-        <w:t xml:space="preserve"> </w:t>
-      </w:r>
-      <w:proofErr w:type="gramStart"/>
-      <w:r>
-        <w:t>6</w:t>
-      </w:r>
-      <w:r>
-        <w:t>Log(</w:t>
-      </w:r>
-      <w:proofErr w:type="gramEnd"/>
-      <w:r>
-        <w:t>n</w:t>
-      </w:r>
-      <w:r>
-        <w:t>)</w:t>
-      </w:r>
-      <w:r>
-        <w:t>+5</w:t>
+        <w:t>+4</w:t>
       </w:r>
     </w:p>
     <w:p>
@@ -2127,16 +2475,7 @@
       </w:r>
       <w:proofErr w:type="gramEnd"/>
       <w:r>
-        <w:t>log(</w:t>
-      </w:r>
-      <w:r>
-        <w:t>n</w:t>
-      </w:r>
-      <w:r>
-        <w:t>)</w:t>
-      </w:r>
-      <w:r>
-        <w:t>)</w:t>
+        <w:t>n)</w:t>
       </w:r>
     </w:p>
     <w:p/>
@@ -2248,6 +2587,7 @@
       <w:proofErr w:type="spellStart"/>
       <w:proofErr w:type="gramStart"/>
       <w:r>
+        <w:lastRenderedPageBreak/>
         <w:t>numberOfAliens.append</w:t>
       </w:r>
       <w:proofErr w:type="spellEnd"/>
@@ -2512,7 +2852,6 @@
     </w:p>
     <w:p>
       <w:r>
-        <w:lastRenderedPageBreak/>
         <w:t xml:space="preserve">    </w:t>
       </w:r>
       <w:proofErr w:type="gramStart"/>
@@ -2994,8 +3333,6 @@
       <w:r>
         <w:t xml:space="preserve"> n</w:t>
       </w:r>
-      <w:bookmarkStart w:id="0" w:name="_GoBack"/>
-      <w:bookmarkEnd w:id="0"/>
       <w:r>
         <w:t xml:space="preserve">. </w:t>
       </w:r>

</xml_diff>